<commit_message>
added lesson1 exercises and gitignore
</commit_message>
<xml_diff>
--- a/fastDraw.docx
+++ b/fastDraw.docx
@@ -261,22 +261,13 @@
           <w:rFonts w:ascii="Aptos Narrow" w:hAnsi="Aptos Narrow"/>
         </w:rPr>
       </w:pPr>
-      <w:proofErr w:type="gramStart"/>
-      <w:r>
-        <w:rPr>
-          <w:rFonts w:ascii="Aptos Narrow" w:hAnsi="Aptos Narrow"/>
-        </w:rPr>
-        <w:t>import</w:t>
-      </w:r>
-      <w:proofErr w:type="gramEnd"/>
-      <w:r>
-        <w:rPr>
-          <w:rFonts w:ascii="Aptos Narrow" w:hAnsi="Aptos Narrow"/>
-        </w:rPr>
-        <w:t xml:space="preserve"> time → </w:t>
+      <w:r>
+        <w:rPr>
+          <w:rFonts w:ascii="Aptos Narrow" w:hAnsi="Aptos Narrow"/>
+        </w:rPr>
+        <w:t xml:space="preserve">import time → </w:t>
       </w:r>
       <w:proofErr w:type="spellStart"/>
-      <w:proofErr w:type="gramStart"/>
       <w:r>
         <w:rPr>
           <w:rFonts w:ascii="Aptos Narrow" w:hAnsi="Aptos Narrow"/>
@@ -284,7 +275,6 @@
         <w:t>time.sleep</w:t>
       </w:r>
       <w:proofErr w:type="spellEnd"/>
-      <w:proofErr w:type="gramEnd"/>
       <w:r>
         <w:rPr>
           <w:rFonts w:ascii="Aptos Narrow" w:hAnsi="Aptos Narrow"/>
@@ -292,7 +282,6 @@
         <w:t xml:space="preserve">(), </w:t>
       </w:r>
       <w:proofErr w:type="spellStart"/>
-      <w:proofErr w:type="gramStart"/>
       <w:r>
         <w:rPr>
           <w:rFonts w:ascii="Aptos Narrow" w:hAnsi="Aptos Narrow"/>
@@ -300,7 +289,6 @@
         <w:t>time.time</w:t>
       </w:r>
       <w:proofErr w:type="spellEnd"/>
-      <w:proofErr w:type="gramEnd"/>
       <w:r>
         <w:rPr>
           <w:rFonts w:ascii="Aptos Narrow" w:hAnsi="Aptos Narrow"/>
@@ -322,7 +310,6 @@
         </w:rPr>
       </w:pPr>
       <w:proofErr w:type="spellStart"/>
-      <w:proofErr w:type="gramStart"/>
       <w:r>
         <w:rPr>
           <w:rFonts w:ascii="Aptos Narrow" w:hAnsi="Aptos Narrow"/>
@@ -330,7 +317,6 @@
         <w:t>time.sleep</w:t>
       </w:r>
       <w:proofErr w:type="spellEnd"/>
-      <w:proofErr w:type="gramEnd"/>
       <w:r>
         <w:rPr>
           <w:rFonts w:ascii="Aptos Narrow" w:hAnsi="Aptos Narrow"/>
@@ -380,7 +366,6 @@
         </w:rPr>
         <w:t>Parameter:</w:t>
       </w:r>
-      <w:proofErr w:type="gramStart"/>
       <w:r>
         <w:rPr>
           <w:rFonts w:ascii="Aptos Narrow" w:hAnsi="Aptos Narrow"/>
@@ -392,14 +377,7 @@
         <w:rPr>
           <w:rFonts w:ascii="Aptos Narrow" w:hAnsi="Aptos Narrow"/>
         </w:rPr>
-        <w:t xml:space="preserve"> :</w:t>
-      </w:r>
-      <w:proofErr w:type="gramEnd"/>
-      <w:r>
-        <w:rPr>
-          <w:rFonts w:ascii="Aptos Narrow" w:hAnsi="Aptos Narrow"/>
-        </w:rPr>
-        <w:t xml:space="preserve"> Number of seconds for which the code is required to be stopped.</w:t>
+        <w:t xml:space="preserve"> : Number of seconds for which the code is required to be stopped.</w:t>
       </w:r>
     </w:p>
     <w:p>
@@ -440,7 +418,6 @@
         </w:rPr>
       </w:pPr>
       <w:proofErr w:type="spellStart"/>
-      <w:proofErr w:type="gramStart"/>
       <w:r>
         <w:rPr>
           <w:rFonts w:ascii="Aptos Narrow" w:hAnsi="Aptos Narrow"/>
@@ -448,7 +425,6 @@
         <w:t>time.time</w:t>
       </w:r>
       <w:proofErr w:type="spellEnd"/>
-      <w:proofErr w:type="gramEnd"/>
       <w:r>
         <w:rPr>
           <w:rFonts w:ascii="Aptos Narrow" w:hAnsi="Aptos Narrow"/>
@@ -480,7 +456,6 @@
         <w:t xml:space="preserve"> </w:t>
       </w:r>
       <w:proofErr w:type="spellStart"/>
-      <w:proofErr w:type="gramStart"/>
       <w:r>
         <w:rPr>
           <w:rFonts w:ascii="Aptos Narrow" w:hAnsi="Aptos Narrow"/>
@@ -488,7 +463,6 @@
         <w:t>time.time</w:t>
       </w:r>
       <w:proofErr w:type="spellEnd"/>
-      <w:proofErr w:type="gramEnd"/>
       <w:r>
         <w:rPr>
           <w:rFonts w:ascii="Aptos Narrow" w:hAnsi="Aptos Narrow"/>
@@ -572,7 +546,6 @@
         <w:t xml:space="preserve">import random → </w:t>
       </w:r>
       <w:proofErr w:type="spellStart"/>
-      <w:proofErr w:type="gramStart"/>
       <w:r>
         <w:rPr>
           <w:rFonts w:ascii="Aptos Narrow" w:hAnsi="Aptos Narrow"/>
@@ -580,7 +553,6 @@
         <w:t>random.randint</w:t>
       </w:r>
       <w:proofErr w:type="spellEnd"/>
-      <w:proofErr w:type="gramEnd"/>
       <w:r>
         <w:rPr>
           <w:rFonts w:ascii="Aptos Narrow" w:hAnsi="Aptos Narrow"/>
@@ -612,7 +584,6 @@
         <w:t xml:space="preserve">: </w:t>
       </w:r>
       <w:proofErr w:type="spellStart"/>
-      <w:proofErr w:type="gramStart"/>
       <w:r>
         <w:rPr>
           <w:rFonts w:ascii="Aptos Narrow" w:hAnsi="Aptos Narrow"/>
@@ -624,14 +595,7 @@
         <w:rPr>
           <w:rFonts w:ascii="Aptos Narrow" w:hAnsi="Aptos Narrow"/>
         </w:rPr>
-        <w:t>(</w:t>
-      </w:r>
-      <w:proofErr w:type="gramEnd"/>
-      <w:r>
-        <w:rPr>
-          <w:rFonts w:ascii="Aptos Narrow" w:hAnsi="Aptos Narrow"/>
-        </w:rPr>
-        <w:t>start, end)</w:t>
+        <w:t>(start, end)</w:t>
       </w:r>
     </w:p>
     <w:p>
@@ -649,37 +613,13 @@
           <w:rStyle w:val="Strong"/>
           <w:rFonts w:ascii="Aptos Narrow" w:eastAsiaTheme="majorEastAsia" w:hAnsi="Aptos Narrow"/>
         </w:rPr>
-        <w:t>Parameters : (start, end</w:t>
-      </w:r>
-      <w:proofErr w:type="gramStart"/>
-      <w:r>
-        <w:rPr>
-          <w:rStyle w:val="Strong"/>
-          <w:rFonts w:ascii="Aptos Narrow" w:eastAsiaTheme="majorEastAsia" w:hAnsi="Aptos Narrow"/>
-        </w:rPr>
-        <w:t>) :</w:t>
-      </w:r>
-      <w:proofErr w:type="gramEnd"/>
-      <w:r>
-        <w:rPr>
-          <w:rStyle w:val="Strong"/>
-          <w:rFonts w:ascii="Aptos Narrow" w:eastAsiaTheme="majorEastAsia" w:hAnsi="Aptos Narrow"/>
-        </w:rPr>
-        <w:t xml:space="preserve"> </w:t>
-      </w:r>
-      <w:proofErr w:type="gramStart"/>
-      <w:r>
-        <w:rPr>
-          <w:rFonts w:ascii="Aptos Narrow" w:hAnsi="Aptos Narrow"/>
-        </w:rPr>
-        <w:t>Both of them</w:t>
-      </w:r>
-      <w:proofErr w:type="gramEnd"/>
-      <w:r>
-        <w:rPr>
-          <w:rFonts w:ascii="Aptos Narrow" w:hAnsi="Aptos Narrow"/>
-        </w:rPr>
-        <w:t xml:space="preserve"> must be integer type values.</w:t>
+        <w:t xml:space="preserve">Parameters : (start, end) : </w:t>
+      </w:r>
+      <w:r>
+        <w:rPr>
+          <w:rFonts w:ascii="Aptos Narrow" w:hAnsi="Aptos Narrow"/>
+        </w:rPr>
+        <w:t>Both of them must be integer type values.</w:t>
       </w:r>
     </w:p>
     <w:p>
@@ -722,17 +662,8 @@
           <w:rStyle w:val="Strong"/>
           <w:rFonts w:ascii="Aptos Narrow" w:eastAsiaTheme="majorEastAsia" w:hAnsi="Aptos Narrow"/>
         </w:rPr>
-        <w:t xml:space="preserve">Errors and </w:t>
-      </w:r>
-      <w:proofErr w:type="gramStart"/>
-      <w:r>
-        <w:rPr>
-          <w:rStyle w:val="Strong"/>
-          <w:rFonts w:ascii="Aptos Narrow" w:eastAsiaTheme="majorEastAsia" w:hAnsi="Aptos Narrow"/>
-        </w:rPr>
-        <w:t>Exceptions :</w:t>
-      </w:r>
-      <w:proofErr w:type="gramEnd"/>
+        <w:t>Errors and Exceptions :</w:t>
+      </w:r>
     </w:p>
     <w:p>
       <w:pPr>
@@ -745,7 +676,6 @@
         </w:rPr>
       </w:pPr>
       <w:proofErr w:type="spellStart"/>
-      <w:proofErr w:type="gramStart"/>
       <w:r>
         <w:rPr>
           <w:rStyle w:val="Strong"/>
@@ -761,7 +691,6 @@
         </w:rPr>
         <w:t xml:space="preserve"> :</w:t>
       </w:r>
-      <w:proofErr w:type="gramEnd"/>
       <w:r>
         <w:rPr>
           <w:rFonts w:ascii="Aptos Narrow" w:hAnsi="Aptos Narrow"/>
@@ -794,7 +723,6 @@
         </w:rPr>
       </w:pPr>
       <w:proofErr w:type="spellStart"/>
-      <w:proofErr w:type="gramStart"/>
       <w:r>
         <w:rPr>
           <w:rStyle w:val="Strong"/>
@@ -810,7 +738,6 @@
         </w:rPr>
         <w:t xml:space="preserve"> :</w:t>
       </w:r>
-      <w:proofErr w:type="gramEnd"/>
       <w:r>
         <w:rPr>
           <w:rFonts w:ascii="Aptos Narrow" w:hAnsi="Aptos Narrow"/>
@@ -881,7 +808,6 @@
         </w:rPr>
         <w:t xml:space="preserve"> → </w:t>
       </w:r>
-      <w:proofErr w:type="gramStart"/>
       <w:r>
         <w:rPr>
           <w:rFonts w:ascii="Aptos Narrow" w:hAnsi="Aptos Narrow"/>
@@ -901,7 +827,6 @@
         </w:rPr>
         <w:t>exit</w:t>
       </w:r>
-      <w:proofErr w:type="gramEnd"/>
       <w:r>
         <w:rPr>
           <w:rFonts w:ascii="Aptos Narrow" w:hAnsi="Aptos Narrow"/>
@@ -951,7 +876,6 @@
           <w:lang w:val="el-GR"/>
         </w:rPr>
       </w:pPr>
-      <w:proofErr w:type="gramStart"/>
       <w:r>
         <w:rPr>
           <w:rFonts w:ascii="Aptos Narrow" w:hAnsi="Aptos Narrow"/>
@@ -963,15 +887,7 @@
           <w:rFonts w:ascii="Aptos Narrow" w:hAnsi="Aptos Narrow"/>
           <w:lang w:val="el-GR"/>
         </w:rPr>
-        <w:t>(</w:t>
-      </w:r>
-      <w:proofErr w:type="gramEnd"/>
-      <w:r>
-        <w:rPr>
-          <w:rFonts w:ascii="Aptos Narrow" w:hAnsi="Aptos Narrow"/>
-          <w:lang w:val="el-GR"/>
-        </w:rPr>
-        <w:t>)</w:t>
+        <w:t>()</w:t>
       </w:r>
       <w:r>
         <w:rPr>
@@ -1085,21 +1001,7 @@
         <w:rPr>
           <w:rFonts w:ascii="Aptos Narrow" w:hAnsi="Aptos Narrow"/>
         </w:rPr>
-        <w:t xml:space="preserve"> Always </w:t>
-      </w:r>
-      <w:proofErr w:type="gramStart"/>
-      <w:r>
-        <w:rPr>
-          <w:rFonts w:ascii="Aptos Narrow" w:hAnsi="Aptos Narrow"/>
-        </w:rPr>
-        <w:t>returns</w:t>
-      </w:r>
-      <w:proofErr w:type="gramEnd"/>
-      <w:r>
-        <w:rPr>
-          <w:rFonts w:ascii="Aptos Narrow" w:hAnsi="Aptos Narrow"/>
-        </w:rPr>
-        <w:t xml:space="preserve"> the entered data as </w:t>
+        <w:t xml:space="preserve"> Always returns the entered data as </w:t>
       </w:r>
       <w:r>
         <w:rPr>
@@ -1119,41 +1021,13 @@
           <w:rFonts w:ascii="Aptos Narrow" w:hAnsi="Aptos Narrow"/>
         </w:rPr>
       </w:pPr>
-      <w:proofErr w:type="gramStart"/>
       <w:r>
         <w:rPr>
           <w:rFonts w:ascii="Aptos Narrow" w:hAnsi="Aptos Narrow"/>
           <w:color w:val="FFFFFF" w:themeColor="background1"/>
           <w:highlight w:val="black"/>
         </w:rPr>
-        <w:t>print(</w:t>
-      </w:r>
-      <w:proofErr w:type="gramEnd"/>
-      <w:r>
-        <w:rPr>
-          <w:rFonts w:ascii="Aptos Narrow" w:hAnsi="Aptos Narrow"/>
-          <w:color w:val="FFFFFF" w:themeColor="background1"/>
-          <w:highlight w:val="black"/>
-        </w:rPr>
-        <w:t xml:space="preserve">"The rose is", </w:t>
-      </w:r>
-      <w:proofErr w:type="gramStart"/>
-      <w:r>
-        <w:rPr>
-          <w:rFonts w:ascii="Aptos Narrow" w:hAnsi="Aptos Narrow"/>
-          <w:color w:val="FFFFFF" w:themeColor="background1"/>
-          <w:highlight w:val="black"/>
-        </w:rPr>
-        <w:t>input(</w:t>
-      </w:r>
-      <w:proofErr w:type="gramEnd"/>
-      <w:r>
-        <w:rPr>
-          <w:rFonts w:ascii="Aptos Narrow" w:hAnsi="Aptos Narrow"/>
-          <w:color w:val="FFFFFF" w:themeColor="background1"/>
-          <w:highlight w:val="black"/>
-        </w:rPr>
-        <w:t>"What color is the rose? "))</w:t>
+        <w:t>print("The rose is", input("What color is the rose? "))</w:t>
       </w:r>
     </w:p>
     <w:p>
@@ -1190,236 +1064,186 @@
           <w:bCs/>
         </w:rPr>
         <w:lastRenderedPageBreak/>
-        <w:t>Python if</w:t>
-      </w:r>
-      <w:proofErr w:type="gramStart"/>
+        <w:t xml:space="preserve">Python if .. </w:t>
+      </w:r>
+      <w:proofErr w:type="spellStart"/>
       <w:r>
         <w:rPr>
           <w:rFonts w:ascii="Aptos Narrow" w:hAnsi="Aptos Narrow"/>
           <w:b/>
           <w:bCs/>
         </w:rPr>
-        <w:t xml:space="preserve"> ..</w:t>
-      </w:r>
-      <w:proofErr w:type="gramEnd"/>
+        <w:t>elif</w:t>
+      </w:r>
+      <w:proofErr w:type="spellEnd"/>
       <w:r>
         <w:rPr>
           <w:rFonts w:ascii="Aptos Narrow" w:hAnsi="Aptos Narrow"/>
           <w:b/>
           <w:bCs/>
         </w:rPr>
-        <w:t xml:space="preserve"> </w:t>
-      </w:r>
-      <w:proofErr w:type="spellStart"/>
-      <w:r>
+        <w:t xml:space="preserve"> .. </w:t>
+      </w:r>
+    </w:p>
+    <w:p>
+      <w:pPr>
+        <w:spacing w:after="0"/>
+        <w:ind w:left="360"/>
+        <w:jc w:val="both"/>
         <w:rPr>
           <w:rFonts w:ascii="Aptos Narrow" w:hAnsi="Aptos Narrow"/>
           <w:b/>
           <w:bCs/>
         </w:rPr>
+      </w:pPr>
+    </w:p>
+    <w:p>
+      <w:pPr>
+        <w:spacing w:after="0"/>
+        <w:ind w:left="360"/>
+        <w:jc w:val="both"/>
+        <w:rPr>
+          <w:rFonts w:ascii="Aptos Narrow" w:hAnsi="Aptos Narrow"/>
+        </w:rPr>
+      </w:pPr>
+      <w:r>
+        <w:rPr>
+          <w:rFonts w:ascii="Aptos Narrow" w:hAnsi="Aptos Narrow"/>
+        </w:rPr>
+        <w:t> </w:t>
+      </w:r>
+      <w:r>
+        <w:rPr>
+          <w:rFonts w:ascii="Aptos Narrow" w:hAnsi="Aptos Narrow"/>
+        </w:rPr>
+        <w:t>I</w:t>
+      </w:r>
+      <w:r>
+        <w:rPr>
+          <w:rFonts w:ascii="Aptos Narrow" w:hAnsi="Aptos Narrow"/>
+        </w:rPr>
+        <w:t>f</w:t>
+      </w:r>
+      <w:r>
+        <w:rPr>
+          <w:rFonts w:ascii="Aptos Narrow" w:hAnsi="Aptos Narrow"/>
+        </w:rPr>
+        <w:t xml:space="preserve"> ….. </w:t>
+      </w:r>
+      <w:r>
+        <w:rPr>
+          <w:rFonts w:ascii="Aptos Narrow" w:hAnsi="Aptos Narrow"/>
+        </w:rPr>
+        <w:t>:</w:t>
+      </w:r>
+    </w:p>
+    <w:p>
+      <w:pPr>
+        <w:spacing w:after="0"/>
+        <w:ind w:left="360"/>
+        <w:jc w:val="both"/>
+        <w:rPr>
+          <w:rFonts w:ascii="Aptos Narrow" w:hAnsi="Aptos Narrow"/>
+        </w:rPr>
+      </w:pPr>
+      <w:r>
+        <w:rPr>
+          <w:rFonts w:ascii="Aptos Narrow" w:hAnsi="Aptos Narrow"/>
+        </w:rPr>
+        <w:t xml:space="preserve">        # </w:t>
+      </w:r>
+      <w:r>
+        <w:rPr>
+          <w:rFonts w:ascii="Aptos Narrow" w:hAnsi="Aptos Narrow"/>
+        </w:rPr>
+        <w:t>command</w:t>
+      </w:r>
+    </w:p>
+    <w:p>
+      <w:pPr>
+        <w:spacing w:after="0"/>
+        <w:ind w:left="360"/>
+        <w:jc w:val="both"/>
+        <w:rPr>
+          <w:rFonts w:ascii="Aptos Narrow" w:hAnsi="Aptos Narrow"/>
+        </w:rPr>
+      </w:pPr>
+      <w:r>
+        <w:rPr>
+          <w:rFonts w:ascii="Aptos Narrow" w:hAnsi="Aptos Narrow"/>
+        </w:rPr>
+        <w:t xml:space="preserve">        # </w:t>
+      </w:r>
+      <w:r>
+        <w:rPr>
+          <w:rFonts w:ascii="Aptos Narrow" w:hAnsi="Aptos Narrow"/>
+        </w:rPr>
+        <w:t>command</w:t>
+      </w:r>
+    </w:p>
+    <w:p>
+      <w:pPr>
+        <w:spacing w:after="0"/>
+        <w:ind w:left="360"/>
+        <w:jc w:val="both"/>
+        <w:rPr>
+          <w:rFonts w:ascii="Aptos Narrow" w:hAnsi="Aptos Narrow"/>
+        </w:rPr>
+      </w:pPr>
+      <w:r>
+        <w:rPr>
+          <w:rFonts w:ascii="Aptos Narrow" w:hAnsi="Aptos Narrow"/>
+        </w:rPr>
+        <w:t xml:space="preserve">        </w:t>
+      </w:r>
+      <w:r>
+        <w:rPr>
+          <w:rFonts w:ascii="Aptos Narrow" w:hAnsi="Aptos Narrow"/>
+        </w:rPr>
+        <w:t>#</w:t>
+      </w:r>
+      <w:r>
+        <w:rPr>
+          <w:rFonts w:ascii="Aptos Narrow" w:hAnsi="Aptos Narrow"/>
+        </w:rPr>
+        <w:t xml:space="preserve"> </w:t>
+      </w:r>
+      <w:r>
+        <w:rPr>
+          <w:rFonts w:ascii="Aptos Narrow" w:hAnsi="Aptos Narrow"/>
+        </w:rPr>
+        <w:t>command</w:t>
+      </w:r>
+    </w:p>
+    <w:p>
+      <w:pPr>
+        <w:spacing w:after="0"/>
+        <w:ind w:left="360"/>
+        <w:jc w:val="both"/>
+        <w:rPr>
+          <w:rFonts w:ascii="Aptos Narrow" w:hAnsi="Aptos Narrow"/>
+        </w:rPr>
+      </w:pPr>
+      <w:proofErr w:type="spellStart"/>
+      <w:r>
+        <w:rPr>
+          <w:rFonts w:ascii="Aptos Narrow" w:hAnsi="Aptos Narrow"/>
+        </w:rPr>
         <w:t>elif</w:t>
       </w:r>
       <w:proofErr w:type="spellEnd"/>
-      <w:proofErr w:type="gramStart"/>
-      <w:r>
-        <w:rPr>
-          <w:rFonts w:ascii="Aptos Narrow" w:hAnsi="Aptos Narrow"/>
-          <w:b/>
-          <w:bCs/>
-        </w:rPr>
-        <w:t xml:space="preserve"> ..</w:t>
-      </w:r>
-      <w:proofErr w:type="gramEnd"/>
-      <w:r>
-        <w:rPr>
-          <w:rFonts w:ascii="Aptos Narrow" w:hAnsi="Aptos Narrow"/>
-          <w:b/>
-          <w:bCs/>
+      <w:r>
+        <w:rPr>
+          <w:rFonts w:ascii="Aptos Narrow" w:hAnsi="Aptos Narrow"/>
         </w:rPr>
         <w:t xml:space="preserve"> </w:t>
       </w:r>
-    </w:p>
-    <w:p>
-      <w:pPr>
-        <w:spacing w:after="0"/>
-        <w:ind w:left="360"/>
-        <w:jc w:val="both"/>
-        <w:rPr>
-          <w:rFonts w:ascii="Aptos Narrow" w:hAnsi="Aptos Narrow"/>
-          <w:b/>
-          <w:bCs/>
-        </w:rPr>
-      </w:pPr>
-    </w:p>
-    <w:p>
-      <w:pPr>
-        <w:spacing w:after="0"/>
-        <w:ind w:left="360"/>
-        <w:jc w:val="both"/>
-        <w:rPr>
-          <w:rFonts w:ascii="Aptos Narrow" w:hAnsi="Aptos Narrow"/>
-        </w:rPr>
-      </w:pPr>
-      <w:r>
-        <w:rPr>
-          <w:rFonts w:ascii="Aptos Narrow" w:hAnsi="Aptos Narrow"/>
-        </w:rPr>
-        <w:t> </w:t>
-      </w:r>
-      <w:r>
-        <w:rPr>
-          <w:rFonts w:ascii="Aptos Narrow" w:hAnsi="Aptos Narrow"/>
-        </w:rPr>
-        <w:t>I</w:t>
-      </w:r>
-      <w:r>
-        <w:rPr>
-          <w:rFonts w:ascii="Aptos Narrow" w:hAnsi="Aptos Narrow"/>
-        </w:rPr>
-        <w:t>f</w:t>
-      </w:r>
-      <w:r>
-        <w:rPr>
-          <w:rFonts w:ascii="Aptos Narrow" w:hAnsi="Aptos Narrow"/>
-        </w:rPr>
-        <w:t xml:space="preserve"> </w:t>
-      </w:r>
-      <w:proofErr w:type="gramStart"/>
-      <w:r>
-        <w:rPr>
-          <w:rFonts w:ascii="Aptos Narrow" w:hAnsi="Aptos Narrow"/>
-        </w:rPr>
-        <w:t>…..</w:t>
-      </w:r>
-      <w:proofErr w:type="gramEnd"/>
-      <w:r>
-        <w:rPr>
-          <w:rFonts w:ascii="Aptos Narrow" w:hAnsi="Aptos Narrow"/>
-        </w:rPr>
-        <w:t xml:space="preserve"> </w:t>
-      </w:r>
-      <w:r>
-        <w:rPr>
-          <w:rFonts w:ascii="Aptos Narrow" w:hAnsi="Aptos Narrow"/>
-        </w:rPr>
-        <w:t>:</w:t>
-      </w:r>
-    </w:p>
-    <w:p>
-      <w:pPr>
-        <w:spacing w:after="0"/>
-        <w:ind w:left="360"/>
-        <w:jc w:val="both"/>
-        <w:rPr>
-          <w:rFonts w:ascii="Aptos Narrow" w:hAnsi="Aptos Narrow"/>
-        </w:rPr>
-      </w:pPr>
-      <w:r>
-        <w:rPr>
-          <w:rFonts w:ascii="Aptos Narrow" w:hAnsi="Aptos Narrow"/>
-        </w:rPr>
-        <w:t xml:space="preserve">        # </w:t>
-      </w:r>
-      <w:r>
-        <w:rPr>
-          <w:rFonts w:ascii="Aptos Narrow" w:hAnsi="Aptos Narrow"/>
-        </w:rPr>
-        <w:t>command</w:t>
-      </w:r>
-    </w:p>
-    <w:p>
-      <w:pPr>
-        <w:spacing w:after="0"/>
-        <w:ind w:left="360"/>
-        <w:jc w:val="both"/>
-        <w:rPr>
-          <w:rFonts w:ascii="Aptos Narrow" w:hAnsi="Aptos Narrow"/>
-        </w:rPr>
-      </w:pPr>
-      <w:r>
-        <w:rPr>
-          <w:rFonts w:ascii="Aptos Narrow" w:hAnsi="Aptos Narrow"/>
-        </w:rPr>
-        <w:t xml:space="preserve">        # </w:t>
-      </w:r>
-      <w:r>
-        <w:rPr>
-          <w:rFonts w:ascii="Aptos Narrow" w:hAnsi="Aptos Narrow"/>
-        </w:rPr>
-        <w:t>command</w:t>
-      </w:r>
-    </w:p>
-    <w:p>
-      <w:pPr>
-        <w:spacing w:after="0"/>
-        <w:ind w:left="360"/>
-        <w:jc w:val="both"/>
-        <w:rPr>
-          <w:rFonts w:ascii="Aptos Narrow" w:hAnsi="Aptos Narrow"/>
-        </w:rPr>
-      </w:pPr>
-      <w:r>
-        <w:rPr>
-          <w:rFonts w:ascii="Aptos Narrow" w:hAnsi="Aptos Narrow"/>
-        </w:rPr>
-        <w:t xml:space="preserve">        </w:t>
-      </w:r>
-      <w:r>
-        <w:rPr>
-          <w:rFonts w:ascii="Aptos Narrow" w:hAnsi="Aptos Narrow"/>
-        </w:rPr>
-        <w:t>#</w:t>
-      </w:r>
-      <w:r>
-        <w:rPr>
-          <w:rFonts w:ascii="Aptos Narrow" w:hAnsi="Aptos Narrow"/>
-        </w:rPr>
-        <w:t xml:space="preserve"> </w:t>
-      </w:r>
-      <w:r>
-        <w:rPr>
-          <w:rFonts w:ascii="Aptos Narrow" w:hAnsi="Aptos Narrow"/>
-        </w:rPr>
-        <w:t>command</w:t>
-      </w:r>
-    </w:p>
-    <w:p>
-      <w:pPr>
-        <w:spacing w:after="0"/>
-        <w:ind w:left="360"/>
-        <w:jc w:val="both"/>
-        <w:rPr>
-          <w:rFonts w:ascii="Aptos Narrow" w:hAnsi="Aptos Narrow"/>
-        </w:rPr>
-      </w:pPr>
-      <w:proofErr w:type="spellStart"/>
-      <w:r>
-        <w:rPr>
-          <w:rFonts w:ascii="Aptos Narrow" w:hAnsi="Aptos Narrow"/>
-        </w:rPr>
-        <w:t>elif</w:t>
-      </w:r>
-      <w:proofErr w:type="spellEnd"/>
-      <w:r>
-        <w:rPr>
-          <w:rFonts w:ascii="Aptos Narrow" w:hAnsi="Aptos Narrow"/>
-        </w:rPr>
-        <w:t xml:space="preserve"> </w:t>
-      </w:r>
-      <w:r>
-        <w:rPr>
-          <w:rFonts w:ascii="Aptos Narrow" w:hAnsi="Aptos Narrow"/>
-        </w:rPr>
-        <w:t>…</w:t>
-      </w:r>
-      <w:proofErr w:type="gramStart"/>
-      <w:r>
-        <w:rPr>
-          <w:rFonts w:ascii="Aptos Narrow" w:hAnsi="Aptos Narrow"/>
-        </w:rPr>
-        <w:t>… :</w:t>
-      </w:r>
-      <w:proofErr w:type="gramEnd"/>
+      <w:r>
+        <w:rPr>
+          <w:rFonts w:ascii="Aptos Narrow" w:hAnsi="Aptos Narrow"/>
+        </w:rPr>
+        <w:t>…… :</w:t>
+      </w:r>
     </w:p>
     <w:p>
       <w:pPr>

</xml_diff>